<commit_message>
Update Data Science Project Showcase.docx
</commit_message>
<xml_diff>
--- a/Data Science Project Showcase.docx
+++ b/Data Science Project Showcase.docx
@@ -16,7 +16,19 @@
         </w:numPr>
       </w:pPr>
       <w:r>
-        <w:t>A</w:t>
+        <w:t>Regression Model for Predicting Vehicle CO2 Emissions</w:t>
+      </w:r>
+    </w:p>
+    <w:p>
+      <w:pPr>
+        <w:pStyle w:val="ListParagraph"/>
+        <w:numPr>
+          <w:ilvl w:val="1"/>
+          <w:numId w:val="1"/>
+        </w:numPr>
+      </w:pPr>
+      <w:r>
+        <w:t>This project is concerned with predicting the CO2 emissions of new motor vehicles to ensure government compliance</w:t>
       </w:r>
     </w:p>
     <w:p>
@@ -27,9 +39,6 @@
           <w:numId w:val="1"/>
         </w:numPr>
       </w:pPr>
-      <w:r>
-        <w:t>B</w:t>
-      </w:r>
     </w:p>
     <w:p>
       <w:pPr>
@@ -155,7 +164,7 @@
         <w:rFonts w:hint="default"/>
       </w:rPr>
     </w:lvl>
-    <w:lvl w:ilvl="1" w:tplc="04090019" w:tentative="1">
+    <w:lvl w:ilvl="1" w:tplc="04090019">
       <w:start w:val="1"/>
       <w:numFmt w:val="lowerLetter"/>
       <w:lvlText w:val="%2."/>

</xml_diff>